<commit_message>
Updated project outline 04/11
</commit_message>
<xml_diff>
--- a/project outline_HF20202.04.07.docx
+++ b/project outline_HF20202.04.07.docx
@@ -9,8 +9,6 @@
           <w:rFonts w:hint="eastAsia"/>
         </w:rPr>
       </w:pPr>
-      <w:bookmarkStart w:id="0" w:name="_GoBack"/>
-      <w:bookmarkEnd w:id="0"/>
       <w:r>
         <w:t>mechanics need databases too</w:t>
       </w:r>
@@ -98,7 +96,13 @@
         <w:t>Mahinui auto shop has seen record business in the last decade</w:t>
       </w:r>
       <w:r>
-        <w:t>, repairing 50 cars on any given day</w:t>
+        <w:t>, repairing 50</w:t>
+      </w:r>
+      <w:r>
+        <w:t xml:space="preserve"> or more</w:t>
+      </w:r>
+      <w:r>
+        <w:t xml:space="preserve"> cars on any given day</w:t>
       </w:r>
       <w:r>
         <w:t xml:space="preserve">.  The owner, Brad, has finally decided to upgrade his </w:t>
@@ -116,7 +120,13 @@
         <w:t xml:space="preserve"> to web and database.  With more customers coming in by the day, keeping track of records has become a nightmare.  Brad is looking to create a system to track and record </w:t>
       </w:r>
       <w:r>
-        <w:t xml:space="preserve">the progress of the car repair. </w:t>
+        <w:t>the progress of the car repair</w:t>
+      </w:r>
+      <w:r>
+        <w:t xml:space="preserve"> from diagnosis to payment received</w:t>
+      </w:r>
+      <w:r>
+        <w:t xml:space="preserve">. </w:t>
       </w:r>
       <w:r>
         <w:t>The website will allow the mechanics to:</w:t>
@@ -129,22 +139,13 @@
           <w:ilvl w:val="0"/>
           <w:numId w:val="2"/>
         </w:numPr>
-        <w:rPr>
-          <w:rFonts w:hint="eastAsia"/>
-        </w:rPr>
-      </w:pPr>
+      </w:pPr>
+      <w:r>
+        <w:t>Create a repair order</w:t>
+      </w:r>
       <w:r>
         <w:t xml:space="preserve"> </w:t>
       </w:r>
-      <w:r>
-        <w:t>S</w:t>
-      </w:r>
-      <w:r>
-        <w:t xml:space="preserve">earch if a car already exists in the database, add one if not, and associate a car and a customer </w:t>
-      </w:r>
-      <w:r>
-        <w:t>with a new repair order</w:t>
-      </w:r>
     </w:p>
     <w:p>
       <w:pPr>
@@ -158,10 +159,43 @@
         </w:rPr>
       </w:pPr>
       <w:r>
+        <w:t>A</w:t>
+      </w:r>
+      <w:r>
+        <w:t>ssociate a car and a customer</w:t>
+      </w:r>
+      <w:r>
+        <w:t xml:space="preserve"> to the order repair</w:t>
+      </w:r>
+    </w:p>
+    <w:p>
+      <w:pPr>
+        <w:pStyle w:val="Body"/>
+        <w:numPr>
+          <w:ilvl w:val="0"/>
+          <w:numId w:val="2"/>
+        </w:numPr>
+        <w:rPr>
+          <w:rFonts w:hint="eastAsia"/>
+        </w:rPr>
+      </w:pPr>
+      <w:r>
         <w:t>U</w:t>
       </w:r>
       <w:r>
-        <w:t xml:space="preserve">pdate status of the repair order until the </w:t>
+        <w:t>pdate</w:t>
+      </w:r>
+      <w:r>
+        <w:t xml:space="preserve"> the</w:t>
+      </w:r>
+      <w:r>
+        <w:t xml:space="preserve"> status</w:t>
+      </w:r>
+      <w:r>
+        <w:t>es</w:t>
+      </w:r>
+      <w:r>
+        <w:t xml:space="preserve"> of the repair order until the </w:t>
       </w:r>
       <w:r>
         <w:t xml:space="preserve">car repair is complete </w:t>
@@ -188,13 +222,16 @@
         <w:t xml:space="preserve">a </w:t>
       </w:r>
       <w:r>
-        <w:t>display</w:t>
+        <w:t>table</w:t>
       </w:r>
       <w:r>
         <w:t xml:space="preserve"> </w:t>
       </w:r>
       <w:r>
-        <w:t>containing all of the</w:t>
+        <w:t>that displays</w:t>
+      </w:r>
+      <w:r>
+        <w:t xml:space="preserve"> all of the</w:t>
       </w:r>
       <w:r>
         <w:t xml:space="preserve"> cars currently be repaired</w:t>
@@ -861,6 +898,21 @@
       </w:pPr>
       <w:r>
         <w:t>date_received: date</w:t>
+      </w:r>
+    </w:p>
+    <w:p>
+      <w:pPr>
+        <w:pStyle w:val="Body"/>
+        <w:numPr>
+          <w:ilvl w:val="0"/>
+          <w:numId w:val="1"/>
+        </w:numPr>
+        <w:rPr>
+          <w:rFonts w:hint="eastAsia"/>
+        </w:rPr>
+      </w:pPr>
+      <w:r>
+        <w:t>date_completed: date</w:t>
       </w:r>
     </w:p>
     <w:p>

</xml_diff>